<commit_message>
15/05 - re writing the app, make the login connection with the webService and continue the organic doc
</commit_message>
<xml_diff>
--- a/Rapport de stage/convention de nommage.docx
+++ b/Rapport de stage/convention de nommage.docx
@@ -58,15 +58,7 @@
         <w:tab/>
       </w:r>
       <w:r>
-        <w:t>Ce document a pour but d’établir les règles de nommage qui seront utilisées dans l’application « </w:t>
-      </w:r>
-      <w:proofErr w:type="spellStart"/>
-      <w:r>
-        <w:t>MelodieNet_Android_Client</w:t>
-      </w:r>
-      <w:proofErr w:type="spellEnd"/>
-      <w:r>
-        <w:t> »</w:t>
+        <w:t>Ce document a pour but d’établir les règles de nommage qui seront utilisées dans l’application « MelodieNet_Android_Client »</w:t>
       </w:r>
       <w:r>
         <w:t>. Ces règles permettront à l’application d’avoir un code plus lisible et de la rendre plus facilement maintenable par des personnes internes ou externes au projet.</w:t>
@@ -115,15 +107,7 @@
         <w:t xml:space="preserve"> Nous évoquerons si dessous les différences avec ce document</w:t>
       </w:r>
       <w:r>
-        <w:t xml:space="preserve"> et les points fondamentaux que nous </w:t>
-      </w:r>
-      <w:proofErr w:type="spellStart"/>
-      <w:r>
-        <w:t>jugeont</w:t>
-      </w:r>
-      <w:proofErr w:type="spellEnd"/>
-      <w:r>
-        <w:t xml:space="preserve"> utile de souligner.</w:t>
+        <w:t xml:space="preserve"> et les points fondamentaux que nous jugeont utile de souligner.</w:t>
       </w:r>
     </w:p>
     <w:p>
@@ -315,11 +299,9 @@
             <w:tcW w:w="2266" w:type="dxa"/>
           </w:tcPr>
           <w:p>
-            <w:proofErr w:type="spellStart"/>
             <w:r>
               <w:t>ActiviteConnexion</w:t>
             </w:r>
-            <w:proofErr w:type="spellEnd"/>
           </w:p>
         </w:tc>
       </w:tr>
@@ -359,14 +341,9 @@
             <w:tcW w:w="2266" w:type="dxa"/>
           </w:tcPr>
           <w:p>
-            <w:proofErr w:type="spellStart"/>
-            <w:r>
-              <w:t>ActiviteConnexion</w:t>
-            </w:r>
-            <w:r>
-              <w:t>.class</w:t>
-            </w:r>
-            <w:proofErr w:type="spellEnd"/>
+            <w:r>
+              <w:t>ActiviteConnexion.class</w:t>
+            </w:r>
           </w:p>
         </w:tc>
       </w:tr>
@@ -414,15 +391,15 @@
         <w:tblLook w:val="04A0" w:firstRow="1" w:lastRow="0" w:firstColumn="1" w:lastColumn="0" w:noHBand="0" w:noVBand="1"/>
       </w:tblPr>
       <w:tblGrid>
-        <w:gridCol w:w="1619"/>
-        <w:gridCol w:w="977"/>
-        <w:gridCol w:w="4144"/>
-        <w:gridCol w:w="2322"/>
+        <w:gridCol w:w="1528"/>
+        <w:gridCol w:w="924"/>
+        <w:gridCol w:w="2908"/>
+        <w:gridCol w:w="3702"/>
       </w:tblGrid>
       <w:tr>
         <w:tc>
           <w:tcPr>
-            <w:tcW w:w="1619" w:type="dxa"/>
+            <w:tcW w:w="1407" w:type="dxa"/>
           </w:tcPr>
           <w:p>
             <w:pPr>
@@ -440,7 +417,7 @@
         </w:tc>
         <w:tc>
           <w:tcPr>
-            <w:tcW w:w="977" w:type="dxa"/>
+            <w:tcW w:w="998" w:type="dxa"/>
           </w:tcPr>
           <w:p>
             <w:pPr>
@@ -458,7 +435,7 @@
         </w:tc>
         <w:tc>
           <w:tcPr>
-            <w:tcW w:w="4144" w:type="dxa"/>
+            <w:tcW w:w="2403" w:type="dxa"/>
           </w:tcPr>
           <w:p>
             <w:pPr>
@@ -476,7 +453,7 @@
         </w:tc>
         <w:tc>
           <w:tcPr>
-            <w:tcW w:w="2322" w:type="dxa"/>
+            <w:tcW w:w="4254" w:type="dxa"/>
           </w:tcPr>
           <w:p>
             <w:pPr>
@@ -496,7 +473,7 @@
       <w:tr>
         <w:tc>
           <w:tcPr>
-            <w:tcW w:w="1619" w:type="dxa"/>
+            <w:tcW w:w="1407" w:type="dxa"/>
           </w:tcPr>
           <w:p>
             <w:r>
@@ -506,8 +483,13 @@
         </w:tc>
         <w:tc>
           <w:tcPr>
-            <w:tcW w:w="977" w:type="dxa"/>
-          </w:tcPr>
+            <w:tcW w:w="998" w:type="dxa"/>
+          </w:tcPr>
+          <w:p>
+            <w:r>
+              <w:t xml:space="preserve">Pascal </w:t>
+            </w:r>
+          </w:p>
           <w:p>
             <w:pPr>
               <w:rPr>
@@ -515,13 +497,13 @@
               </w:rPr>
             </w:pPr>
             <w:r>
-              <w:t>Pascal Casing</w:t>
-            </w:r>
-          </w:p>
-        </w:tc>
-        <w:tc>
-          <w:tcPr>
-            <w:tcW w:w="4144" w:type="dxa"/>
+              <w:t>Casing</w:t>
+            </w:r>
+          </w:p>
+        </w:tc>
+        <w:tc>
+          <w:tcPr>
+            <w:tcW w:w="2403" w:type="dxa"/>
           </w:tcPr>
           <w:p>
             <w:pPr>
@@ -536,7 +518,7 @@
         </w:tc>
         <w:tc>
           <w:tcPr>
-            <w:tcW w:w="2322" w:type="dxa"/>
+            <w:tcW w:w="4254" w:type="dxa"/>
           </w:tcPr>
           <w:p>
             <w:pPr>
@@ -544,18 +526,16 @@
                 <w:b/>
               </w:rPr>
             </w:pPr>
-            <w:proofErr w:type="spellStart"/>
             <w:r>
               <w:t>ActiviteConnexion</w:t>
             </w:r>
-            <w:proofErr w:type="spellEnd"/>
           </w:p>
         </w:tc>
       </w:tr>
       <w:tr>
         <w:tc>
           <w:tcPr>
-            <w:tcW w:w="1619" w:type="dxa"/>
+            <w:tcW w:w="1407" w:type="dxa"/>
           </w:tcPr>
           <w:p>
             <w:pPr>
@@ -564,18 +544,13 @@
               </w:rPr>
             </w:pPr>
             <w:r>
-              <w:t xml:space="preserve">Fichiers </w:t>
-            </w:r>
-            <w:proofErr w:type="spellStart"/>
-            <w:r>
-              <w:t>xml</w:t>
-            </w:r>
-            <w:proofErr w:type="spellEnd"/>
-          </w:p>
-        </w:tc>
-        <w:tc>
-          <w:tcPr>
-            <w:tcW w:w="977" w:type="dxa"/>
+              <w:t>Fichiers xml</w:t>
+            </w:r>
+          </w:p>
+        </w:tc>
+        <w:tc>
+          <w:tcPr>
+            <w:tcW w:w="998" w:type="dxa"/>
           </w:tcPr>
           <w:p>
             <w:pPr>
@@ -587,7 +562,7 @@
         </w:tc>
         <w:tc>
           <w:tcPr>
-            <w:tcW w:w="4144" w:type="dxa"/>
+            <w:tcW w:w="2403" w:type="dxa"/>
           </w:tcPr>
           <w:p>
             <w:pPr>
@@ -596,16 +571,13 @@
               </w:rPr>
             </w:pPr>
             <w:r>
-              <w:t xml:space="preserve">Pas de </w:t>
-            </w:r>
-            <w:r>
-              <w:t>majuscule, séparation des mots par « _ »</w:t>
-            </w:r>
-          </w:p>
-        </w:tc>
-        <w:tc>
-          <w:tcPr>
-            <w:tcW w:w="2322" w:type="dxa"/>
+              <w:t>Pas de majuscule, séparation des mots par « _ »</w:t>
+            </w:r>
+          </w:p>
+        </w:tc>
+        <w:tc>
+          <w:tcPr>
+            <w:tcW w:w="4254" w:type="dxa"/>
           </w:tcPr>
           <w:p>
             <w:pPr>
@@ -613,18 +585,16 @@
                 <w:b/>
               </w:rPr>
             </w:pPr>
-            <w:proofErr w:type="spellStart"/>
             <w:r>
               <w:t>activite_menu</w:t>
             </w:r>
-            <w:proofErr w:type="spellEnd"/>
           </w:p>
         </w:tc>
       </w:tr>
       <w:tr>
         <w:tc>
           <w:tcPr>
-            <w:tcW w:w="1619" w:type="dxa"/>
+            <w:tcW w:w="1407" w:type="dxa"/>
           </w:tcPr>
           <w:p>
             <w:r>
@@ -634,7 +604,7 @@
         </w:tc>
         <w:tc>
           <w:tcPr>
-            <w:tcW w:w="977" w:type="dxa"/>
+            <w:tcW w:w="998" w:type="dxa"/>
           </w:tcPr>
           <w:p>
             <w:pPr>
@@ -646,25 +616,17 @@
         </w:tc>
         <w:tc>
           <w:tcPr>
-            <w:tcW w:w="4144" w:type="dxa"/>
-          </w:tcPr>
-          <w:p>
-            <w:r>
-              <w:t xml:space="preserve">Type </w:t>
-            </w:r>
-            <w:proofErr w:type="spellStart"/>
-            <w:r>
-              <w:t>Javadoc</w:t>
-            </w:r>
-            <w:proofErr w:type="spellEnd"/>
-            <w:r>
-              <w:t xml:space="preserve"> ou commentaires sur une ligne</w:t>
-            </w:r>
-          </w:p>
-        </w:tc>
-        <w:tc>
-          <w:tcPr>
-            <w:tcW w:w="2322" w:type="dxa"/>
+            <w:tcW w:w="2403" w:type="dxa"/>
+          </w:tcPr>
+          <w:p>
+            <w:r>
+              <w:t>Type Javadoc ou commentaires sur une ligne</w:t>
+            </w:r>
+          </w:p>
+        </w:tc>
+        <w:tc>
+          <w:tcPr>
+            <w:tcW w:w="4254" w:type="dxa"/>
           </w:tcPr>
           <w:p>
             <w:r>
@@ -682,11 +644,9 @@
             </w:r>
           </w:p>
           <w:p>
-            <w:proofErr w:type="gramStart"/>
             <w:r>
               <w:t>Ou</w:t>
             </w:r>
-            <w:proofErr w:type="gramEnd"/>
           </w:p>
           <w:p>
             <w:r>
@@ -698,7 +658,7 @@
       <w:tr>
         <w:tc>
           <w:tcPr>
-            <w:tcW w:w="1619" w:type="dxa"/>
+            <w:tcW w:w="1407" w:type="dxa"/>
           </w:tcPr>
           <w:p>
             <w:r>
@@ -708,7 +668,7 @@
         </w:tc>
         <w:tc>
           <w:tcPr>
-            <w:tcW w:w="977" w:type="dxa"/>
+            <w:tcW w:w="998" w:type="dxa"/>
           </w:tcPr>
           <w:p>
             <w:pPr>
@@ -720,7 +680,7 @@
         </w:tc>
         <w:tc>
           <w:tcPr>
-            <w:tcW w:w="4144" w:type="dxa"/>
+            <w:tcW w:w="2403" w:type="dxa"/>
           </w:tcPr>
           <w:p>
             <w:r>
@@ -730,7 +690,7 @@
         </w:tc>
         <w:tc>
           <w:tcPr>
-            <w:tcW w:w="2322" w:type="dxa"/>
+            <w:tcW w:w="4254" w:type="dxa"/>
           </w:tcPr>
           <w:p/>
         </w:tc>
@@ -738,7 +698,7 @@
       <w:tr>
         <w:tc>
           <w:tcPr>
-            <w:tcW w:w="1619" w:type="dxa"/>
+            <w:tcW w:w="1407" w:type="dxa"/>
           </w:tcPr>
           <w:p>
             <w:pPr>
@@ -753,7 +713,7 @@
         </w:tc>
         <w:tc>
           <w:tcPr>
-            <w:tcW w:w="977" w:type="dxa"/>
+            <w:tcW w:w="998" w:type="dxa"/>
           </w:tcPr>
           <w:p>
             <w:pPr>
@@ -765,7 +725,7 @@
         </w:tc>
         <w:tc>
           <w:tcPr>
-            <w:tcW w:w="4144" w:type="dxa"/>
+            <w:tcW w:w="2403" w:type="dxa"/>
           </w:tcPr>
           <w:p>
             <w:r>
@@ -778,30 +738,36 @@
                 <w:b/>
               </w:rPr>
             </w:pPr>
-            <w:proofErr w:type="spellStart"/>
-            <w:r>
-              <w:t>nom_entreprise.departement.auteur.projet</w:t>
-            </w:r>
-            <w:proofErr w:type="spellEnd"/>
-          </w:p>
-        </w:tc>
-        <w:tc>
-          <w:tcPr>
-            <w:tcW w:w="2322" w:type="dxa"/>
-          </w:tcPr>
+            <w:r>
+              <w:t>nom_entreprise.auteur.projet</w:t>
+            </w:r>
+          </w:p>
+        </w:tc>
+        <w:tc>
+          <w:tcPr>
+            <w:tcW w:w="4254" w:type="dxa"/>
+          </w:tcPr>
+          <w:p>
+            <w:r>
+              <w:t>fsa.williammordohay.</w:t>
+            </w:r>
+          </w:p>
           <w:p>
             <w:pPr>
               <w:rPr>
                 <w:b/>
               </w:rPr>
             </w:pPr>
+            <w:r>
+              <w:t>MelodieNet_Android_Client</w:t>
+            </w:r>
           </w:p>
         </w:tc>
       </w:tr>
       <w:tr>
         <w:tc>
           <w:tcPr>
-            <w:tcW w:w="1619" w:type="dxa"/>
+            <w:tcW w:w="1407" w:type="dxa"/>
           </w:tcPr>
           <w:p>
             <w:r>
@@ -811,7 +777,7 @@
         </w:tc>
         <w:tc>
           <w:tcPr>
-            <w:tcW w:w="977" w:type="dxa"/>
+            <w:tcW w:w="998" w:type="dxa"/>
           </w:tcPr>
           <w:p>
             <w:r>
@@ -821,7 +787,7 @@
         </w:tc>
         <w:tc>
           <w:tcPr>
-            <w:tcW w:w="4144" w:type="dxa"/>
+            <w:tcW w:w="2403" w:type="dxa"/>
           </w:tcPr>
           <w:p>
             <w:r>
@@ -831,21 +797,19 @@
         </w:tc>
         <w:tc>
           <w:tcPr>
-            <w:tcW w:w="2322" w:type="dxa"/>
-          </w:tcPr>
-          <w:p>
-            <w:proofErr w:type="spellStart"/>
+            <w:tcW w:w="4254" w:type="dxa"/>
+          </w:tcPr>
+          <w:p>
             <w:r>
               <w:t>ActiviteConnexion</w:t>
             </w:r>
-            <w:proofErr w:type="spellEnd"/>
           </w:p>
         </w:tc>
       </w:tr>
       <w:tr>
         <w:tc>
           <w:tcPr>
-            <w:tcW w:w="1619" w:type="dxa"/>
+            <w:tcW w:w="1407" w:type="dxa"/>
           </w:tcPr>
           <w:p>
             <w:r>
@@ -855,7 +819,7 @@
         </w:tc>
         <w:tc>
           <w:tcPr>
-            <w:tcW w:w="977" w:type="dxa"/>
+            <w:tcW w:w="998" w:type="dxa"/>
           </w:tcPr>
           <w:p>
             <w:r>
@@ -870,7 +834,7 @@
         </w:tc>
         <w:tc>
           <w:tcPr>
-            <w:tcW w:w="4144" w:type="dxa"/>
+            <w:tcW w:w="2403" w:type="dxa"/>
           </w:tcPr>
           <w:p>
             <w:r>
@@ -880,15 +844,19 @@
         </w:tc>
         <w:tc>
           <w:tcPr>
-            <w:tcW w:w="2322" w:type="dxa"/>
-          </w:tcPr>
-          <w:p/>
+            <w:tcW w:w="4254" w:type="dxa"/>
+          </w:tcPr>
+          <w:p>
+            <w:r>
+              <w:t>checkLogin</w:t>
+            </w:r>
+          </w:p>
         </w:tc>
       </w:tr>
       <w:tr>
         <w:tc>
           <w:tcPr>
-            <w:tcW w:w="1619" w:type="dxa"/>
+            <w:tcW w:w="1407" w:type="dxa"/>
           </w:tcPr>
           <w:p>
             <w:r>
@@ -898,7 +866,7 @@
         </w:tc>
         <w:tc>
           <w:tcPr>
-            <w:tcW w:w="977" w:type="dxa"/>
+            <w:tcW w:w="998" w:type="dxa"/>
           </w:tcPr>
           <w:p>
             <w:r>
@@ -908,33 +876,29 @@
         </w:tc>
         <w:tc>
           <w:tcPr>
-            <w:tcW w:w="4144" w:type="dxa"/>
-          </w:tcPr>
-          <w:p>
-            <w:r>
-              <w:t>Commence par « </w:t>
-            </w:r>
-            <w:proofErr w:type="spellStart"/>
-            <w:r>
-              <w:t>get</w:t>
-            </w:r>
-            <w:proofErr w:type="spellEnd"/>
-            <w:r>
-              <w:t> »</w:t>
-            </w:r>
-          </w:p>
-        </w:tc>
-        <w:tc>
-          <w:tcPr>
-            <w:tcW w:w="2322" w:type="dxa"/>
-          </w:tcPr>
-          <w:p/>
+            <w:tcW w:w="2403" w:type="dxa"/>
+          </w:tcPr>
+          <w:p>
+            <w:r>
+              <w:t>Commence par « get »</w:t>
+            </w:r>
+          </w:p>
+        </w:tc>
+        <w:tc>
+          <w:tcPr>
+            <w:tcW w:w="4254" w:type="dxa"/>
+          </w:tcPr>
+          <w:p>
+            <w:r>
+              <w:t>getName</w:t>
+            </w:r>
+          </w:p>
         </w:tc>
       </w:tr>
       <w:tr>
         <w:tc>
           <w:tcPr>
-            <w:tcW w:w="1619" w:type="dxa"/>
+            <w:tcW w:w="1407" w:type="dxa"/>
           </w:tcPr>
           <w:p>
             <w:r>
@@ -944,7 +908,7 @@
         </w:tc>
         <w:tc>
           <w:tcPr>
-            <w:tcW w:w="977" w:type="dxa"/>
+            <w:tcW w:w="998" w:type="dxa"/>
           </w:tcPr>
           <w:p>
             <w:r>
@@ -954,7 +918,7 @@
         </w:tc>
         <w:tc>
           <w:tcPr>
-            <w:tcW w:w="4144" w:type="dxa"/>
+            <w:tcW w:w="2403" w:type="dxa"/>
           </w:tcPr>
           <w:p>
             <w:r>
@@ -964,15 +928,19 @@
         </w:tc>
         <w:tc>
           <w:tcPr>
-            <w:tcW w:w="2322" w:type="dxa"/>
-          </w:tcPr>
-          <w:p/>
+            <w:tcW w:w="4254" w:type="dxa"/>
+          </w:tcPr>
+          <w:p>
+            <w:r>
+              <w:t>setName</w:t>
+            </w:r>
+          </w:p>
         </w:tc>
       </w:tr>
       <w:tr>
         <w:tc>
           <w:tcPr>
-            <w:tcW w:w="1619" w:type="dxa"/>
+            <w:tcW w:w="1407" w:type="dxa"/>
           </w:tcPr>
           <w:p>
             <w:r>
@@ -982,7 +950,7 @@
         </w:tc>
         <w:tc>
           <w:tcPr>
-            <w:tcW w:w="977" w:type="dxa"/>
+            <w:tcW w:w="998" w:type="dxa"/>
           </w:tcPr>
           <w:p>
             <w:r>
@@ -992,7 +960,7 @@
         </w:tc>
         <w:tc>
           <w:tcPr>
-            <w:tcW w:w="4144" w:type="dxa"/>
+            <w:tcW w:w="2403" w:type="dxa"/>
           </w:tcPr>
           <w:p>
             <w:r>
@@ -1002,21 +970,19 @@
         </w:tc>
         <w:tc>
           <w:tcPr>
-            <w:tcW w:w="2322" w:type="dxa"/>
-          </w:tcPr>
-          <w:p>
-            <w:proofErr w:type="spellStart"/>
+            <w:tcW w:w="4254" w:type="dxa"/>
+          </w:tcPr>
+          <w:p>
             <w:r>
               <w:t>NomDuParamètre</w:t>
             </w:r>
-            <w:proofErr w:type="spellEnd"/>
           </w:p>
         </w:tc>
       </w:tr>
       <w:tr>
         <w:tc>
           <w:tcPr>
-            <w:tcW w:w="1619" w:type="dxa"/>
+            <w:tcW w:w="1407" w:type="dxa"/>
           </w:tcPr>
           <w:p>
             <w:r>
@@ -1026,7 +992,7 @@
         </w:tc>
         <w:tc>
           <w:tcPr>
-            <w:tcW w:w="977" w:type="dxa"/>
+            <w:tcW w:w="998" w:type="dxa"/>
           </w:tcPr>
           <w:p>
             <w:r>
@@ -1036,21 +1002,25 @@
         </w:tc>
         <w:tc>
           <w:tcPr>
-            <w:tcW w:w="4144" w:type="dxa"/>
+            <w:tcW w:w="2403" w:type="dxa"/>
           </w:tcPr>
           <w:p/>
         </w:tc>
         <w:tc>
           <w:tcPr>
-            <w:tcW w:w="2322" w:type="dxa"/>
-          </w:tcPr>
-          <w:p/>
+            <w:tcW w:w="4254" w:type="dxa"/>
+          </w:tcPr>
+          <w:p>
+            <w:r>
+              <w:t>maVariable</w:t>
+            </w:r>
+          </w:p>
         </w:tc>
       </w:tr>
       <w:tr>
         <w:tc>
           <w:tcPr>
-            <w:tcW w:w="1619" w:type="dxa"/>
+            <w:tcW w:w="1407" w:type="dxa"/>
           </w:tcPr>
           <w:p>
             <w:r>
@@ -1060,7 +1030,7 @@
         </w:tc>
         <w:tc>
           <w:tcPr>
-            <w:tcW w:w="977" w:type="dxa"/>
+            <w:tcW w:w="998" w:type="dxa"/>
           </w:tcPr>
           <w:p>
             <w:r>
@@ -1070,21 +1040,25 @@
         </w:tc>
         <w:tc>
           <w:tcPr>
-            <w:tcW w:w="4144" w:type="dxa"/>
+            <w:tcW w:w="2403" w:type="dxa"/>
           </w:tcPr>
           <w:p/>
         </w:tc>
         <w:tc>
           <w:tcPr>
-            <w:tcW w:w="2322" w:type="dxa"/>
-          </w:tcPr>
-          <w:p/>
+            <w:tcW w:w="4254" w:type="dxa"/>
+          </w:tcPr>
+          <w:p>
+            <w:r>
+              <w:t>monAttribut</w:t>
+            </w:r>
+          </w:p>
         </w:tc>
       </w:tr>
       <w:tr>
         <w:tc>
           <w:tcPr>
-            <w:tcW w:w="1619" w:type="dxa"/>
+            <w:tcW w:w="1407" w:type="dxa"/>
           </w:tcPr>
           <w:p>
             <w:r>
@@ -1094,13 +1068,13 @@
         </w:tc>
         <w:tc>
           <w:tcPr>
-            <w:tcW w:w="977" w:type="dxa"/>
+            <w:tcW w:w="998" w:type="dxa"/>
           </w:tcPr>
           <w:p/>
         </w:tc>
         <w:tc>
           <w:tcPr>
-            <w:tcW w:w="4144" w:type="dxa"/>
+            <w:tcW w:w="2403" w:type="dxa"/>
           </w:tcPr>
           <w:p>
             <w:r>
@@ -1110,30 +1084,29 @@
         </w:tc>
         <w:tc>
           <w:tcPr>
-            <w:tcW w:w="2322" w:type="dxa"/>
-          </w:tcPr>
-          <w:p/>
+            <w:tcW w:w="4254" w:type="dxa"/>
+          </w:tcPr>
+          <w:p>
+            <w:r>
+              <w:t>MA_CONSTANTE</w:t>
+            </w:r>
+          </w:p>
         </w:tc>
       </w:tr>
       <w:tr>
         <w:tc>
           <w:tcPr>
-            <w:tcW w:w="1619" w:type="dxa"/>
-          </w:tcPr>
-          <w:p>
-            <w:r>
-              <w:t xml:space="preserve">Valeurs </w:t>
-            </w:r>
-            <w:proofErr w:type="spellStart"/>
-            <w:r>
-              <w:t>enum</w:t>
-            </w:r>
-            <w:proofErr w:type="spellEnd"/>
-          </w:p>
-        </w:tc>
-        <w:tc>
-          <w:tcPr>
-            <w:tcW w:w="977" w:type="dxa"/>
+            <w:tcW w:w="1407" w:type="dxa"/>
+          </w:tcPr>
+          <w:p>
+            <w:r>
+              <w:t>Valeurs enum</w:t>
+            </w:r>
+          </w:p>
+        </w:tc>
+        <w:tc>
+          <w:tcPr>
+            <w:tcW w:w="998" w:type="dxa"/>
           </w:tcPr>
           <w:p>
             <w:r>
@@ -1143,36 +1116,37 @@
         </w:tc>
         <w:tc>
           <w:tcPr>
-            <w:tcW w:w="4144" w:type="dxa"/>
+            <w:tcW w:w="2403" w:type="dxa"/>
           </w:tcPr>
           <w:p/>
         </w:tc>
         <w:tc>
           <w:tcPr>
-            <w:tcW w:w="2322" w:type="dxa"/>
-          </w:tcPr>
-          <w:p/>
+            <w:tcW w:w="4254" w:type="dxa"/>
+          </w:tcPr>
+          <w:p>
+            <w:r>
+              <w:t>EnumValeur1</w:t>
+            </w:r>
+            <w:bookmarkStart w:id="0" w:name="_GoBack"/>
+            <w:bookmarkEnd w:id="0"/>
+          </w:p>
         </w:tc>
       </w:tr>
       <w:tr>
         <w:tc>
           <w:tcPr>
-            <w:tcW w:w="1619" w:type="dxa"/>
-          </w:tcPr>
-          <w:p>
-            <w:r>
-              <w:t xml:space="preserve">Type </w:t>
-            </w:r>
-            <w:proofErr w:type="spellStart"/>
-            <w:r>
-              <w:t>enum</w:t>
-            </w:r>
-            <w:proofErr w:type="spellEnd"/>
-          </w:p>
-        </w:tc>
-        <w:tc>
-          <w:tcPr>
-            <w:tcW w:w="977" w:type="dxa"/>
+            <w:tcW w:w="1407" w:type="dxa"/>
+          </w:tcPr>
+          <w:p>
+            <w:r>
+              <w:t>Type enum</w:t>
+            </w:r>
+          </w:p>
+        </w:tc>
+        <w:tc>
+          <w:tcPr>
+            <w:tcW w:w="998" w:type="dxa"/>
           </w:tcPr>
           <w:p>
             <w:r>
@@ -1182,13 +1156,13 @@
         </w:tc>
         <w:tc>
           <w:tcPr>
-            <w:tcW w:w="4144" w:type="dxa"/>
+            <w:tcW w:w="2403" w:type="dxa"/>
           </w:tcPr>
           <w:p/>
         </w:tc>
         <w:tc>
           <w:tcPr>
-            <w:tcW w:w="2322" w:type="dxa"/>
+            <w:tcW w:w="4254" w:type="dxa"/>
           </w:tcPr>
           <w:p>
             <w:r>
@@ -1200,7 +1174,7 @@
       <w:tr>
         <w:tc>
           <w:tcPr>
-            <w:tcW w:w="1619" w:type="dxa"/>
+            <w:tcW w:w="1407" w:type="dxa"/>
           </w:tcPr>
           <w:p>
             <w:r>
@@ -1210,7 +1184,7 @@
         </w:tc>
         <w:tc>
           <w:tcPr>
-            <w:tcW w:w="977" w:type="dxa"/>
+            <w:tcW w:w="998" w:type="dxa"/>
           </w:tcPr>
           <w:p>
             <w:r>
@@ -1220,13 +1194,13 @@
         </w:tc>
         <w:tc>
           <w:tcPr>
-            <w:tcW w:w="4144" w:type="dxa"/>
+            <w:tcW w:w="2403" w:type="dxa"/>
           </w:tcPr>
           <w:p/>
         </w:tc>
         <w:tc>
           <w:tcPr>
-            <w:tcW w:w="2322" w:type="dxa"/>
+            <w:tcW w:w="4254" w:type="dxa"/>
           </w:tcPr>
           <w:p>
             <w:r>
@@ -1238,7 +1212,7 @@
       <w:tr>
         <w:tc>
           <w:tcPr>
-            <w:tcW w:w="1619" w:type="dxa"/>
+            <w:tcW w:w="1407" w:type="dxa"/>
           </w:tcPr>
           <w:p>
             <w:r>
@@ -1248,7 +1222,7 @@
         </w:tc>
         <w:tc>
           <w:tcPr>
-            <w:tcW w:w="977" w:type="dxa"/>
+            <w:tcW w:w="998" w:type="dxa"/>
           </w:tcPr>
           <w:p>
             <w:r>
@@ -1258,7 +1232,7 @@
         </w:tc>
         <w:tc>
           <w:tcPr>
-            <w:tcW w:w="4144" w:type="dxa"/>
+            <w:tcW w:w="2403" w:type="dxa"/>
           </w:tcPr>
           <w:p>
             <w:r>
@@ -1268,14 +1242,12 @@
         </w:tc>
         <w:tc>
           <w:tcPr>
-            <w:tcW w:w="2322" w:type="dxa"/>
-          </w:tcPr>
-          <w:p>
-            <w:proofErr w:type="spellStart"/>
+            <w:tcW w:w="4254" w:type="dxa"/>
+          </w:tcPr>
+          <w:p>
             <w:r>
               <w:t>ActiviteConnexion.class</w:t>
             </w:r>
-            <w:proofErr w:type="spellEnd"/>
           </w:p>
         </w:tc>
       </w:tr>
@@ -1293,14 +1265,7 @@
           <w:b/>
           <w:sz w:val="28"/>
         </w:rPr>
-        <w:t>Règle d</w:t>
-      </w:r>
-      <w:r>
-        <w:rPr>
-          <w:b/>
-          <w:sz w:val="28"/>
-        </w:rPr>
-        <w:t>’indentation</w:t>
+        <w:t>Règle d’indentation</w:t>
       </w:r>
     </w:p>
     <w:p>
@@ -1314,10 +1279,7 @@
         <w:t xml:space="preserve"> Avec des tabulations et non des espaces.</w:t>
       </w:r>
     </w:p>
-    <w:p>
-      <w:bookmarkStart w:id="0" w:name="_GoBack"/>
-      <w:bookmarkEnd w:id="0"/>
-    </w:p>
+    <w:p/>
     <w:p>
       <w:pPr>
         <w:rPr>

</xml_diff>

<commit_message>
16/05 - Work on parameters
</commit_message>
<xml_diff>
--- a/Rapport de stage/convention de nommage.docx
+++ b/Rapport de stage/convention de nommage.docx
@@ -58,7 +58,15 @@
         <w:tab/>
       </w:r>
       <w:r>
-        <w:t>Ce document a pour but d’établir les règles de nommage qui seront utilisées dans l’application « MelodieNet_Android_Client »</w:t>
+        <w:t>Ce document a pour but d’établir les règles de nommage qui seront utilisées dans l’application « </w:t>
+      </w:r>
+      <w:proofErr w:type="spellStart"/>
+      <w:r>
+        <w:t>MelodieNet_Android_Client</w:t>
+      </w:r>
+      <w:proofErr w:type="spellEnd"/>
+      <w:r>
+        <w:t> »</w:t>
       </w:r>
       <w:r>
         <w:t>. Ces règles permettront à l’application d’avoir un code plus lisible et de la rendre plus facilement maintenable par des personnes internes ou externes au projet.</w:t>
@@ -107,7 +115,15 @@
         <w:t xml:space="preserve"> Nous évoquerons si dessous les différences avec ce document</w:t>
       </w:r>
       <w:r>
-        <w:t xml:space="preserve"> et les points fondamentaux que nous jugeont utile de souligner.</w:t>
+        <w:t xml:space="preserve"> et les points fondamentaux que nous </w:t>
+      </w:r>
+      <w:proofErr w:type="spellStart"/>
+      <w:r>
+        <w:t>jugeont</w:t>
+      </w:r>
+      <w:proofErr w:type="spellEnd"/>
+      <w:r>
+        <w:t xml:space="preserve"> utile de souligner.</w:t>
       </w:r>
     </w:p>
     <w:p>
@@ -299,9 +315,11 @@
             <w:tcW w:w="2266" w:type="dxa"/>
           </w:tcPr>
           <w:p>
+            <w:proofErr w:type="spellStart"/>
             <w:r>
               <w:t>ActiviteConnexion</w:t>
             </w:r>
+            <w:proofErr w:type="spellEnd"/>
           </w:p>
         </w:tc>
       </w:tr>
@@ -341,9 +359,11 @@
             <w:tcW w:w="2266" w:type="dxa"/>
           </w:tcPr>
           <w:p>
+            <w:proofErr w:type="spellStart"/>
             <w:r>
               <w:t>ActiviteConnexion.class</w:t>
             </w:r>
+            <w:proofErr w:type="spellEnd"/>
           </w:p>
         </w:tc>
       </w:tr>
@@ -526,9 +546,11 @@
                 <w:b/>
               </w:rPr>
             </w:pPr>
+            <w:proofErr w:type="spellStart"/>
             <w:r>
               <w:t>ActiviteConnexion</w:t>
             </w:r>
+            <w:proofErr w:type="spellEnd"/>
           </w:p>
         </w:tc>
       </w:tr>
@@ -544,8 +566,13 @@
               </w:rPr>
             </w:pPr>
             <w:r>
-              <w:t>Fichiers xml</w:t>
-            </w:r>
+              <w:t xml:space="preserve">Fichiers </w:t>
+            </w:r>
+            <w:proofErr w:type="spellStart"/>
+            <w:r>
+              <w:t>xml</w:t>
+            </w:r>
+            <w:proofErr w:type="spellEnd"/>
           </w:p>
         </w:tc>
         <w:tc>
@@ -585,9 +612,11 @@
                 <w:b/>
               </w:rPr>
             </w:pPr>
+            <w:proofErr w:type="spellStart"/>
             <w:r>
               <w:t>activite_menu</w:t>
             </w:r>
+            <w:proofErr w:type="spellEnd"/>
           </w:p>
         </w:tc>
       </w:tr>
@@ -620,7 +649,15 @@
           </w:tcPr>
           <w:p>
             <w:r>
-              <w:t>Type Javadoc ou commentaires sur une ligne</w:t>
+              <w:t xml:space="preserve">Type </w:t>
+            </w:r>
+            <w:proofErr w:type="spellStart"/>
+            <w:r>
+              <w:t>Javadoc</w:t>
+            </w:r>
+            <w:proofErr w:type="spellEnd"/>
+            <w:r>
+              <w:t xml:space="preserve"> ou commentaires sur une ligne</w:t>
             </w:r>
           </w:p>
         </w:tc>
@@ -644,9 +681,11 @@
             </w:r>
           </w:p>
           <w:p>
+            <w:proofErr w:type="gramStart"/>
             <w:r>
               <w:t>Ou</w:t>
             </w:r>
+            <w:proofErr w:type="gramEnd"/>
           </w:p>
           <w:p>
             <w:r>
@@ -738,9 +777,11 @@
                 <w:b/>
               </w:rPr>
             </w:pPr>
+            <w:proofErr w:type="spellStart"/>
             <w:r>
               <w:t>nom_entreprise.auteur.projet</w:t>
             </w:r>
+            <w:proofErr w:type="spellEnd"/>
           </w:p>
         </w:tc>
         <w:tc>
@@ -748,8 +789,15 @@
             <w:tcW w:w="4254" w:type="dxa"/>
           </w:tcPr>
           <w:p>
-            <w:r>
-              <w:t>fsa.williammordohay.</w:t>
+            <w:proofErr w:type="spellStart"/>
+            <w:proofErr w:type="gramStart"/>
+            <w:r>
+              <w:t>fsa.williammordohay</w:t>
+            </w:r>
+            <w:proofErr w:type="spellEnd"/>
+            <w:proofErr w:type="gramEnd"/>
+            <w:r>
+              <w:t>.</w:t>
             </w:r>
           </w:p>
           <w:p>
@@ -758,9 +806,11 @@
                 <w:b/>
               </w:rPr>
             </w:pPr>
+            <w:proofErr w:type="spellStart"/>
             <w:r>
               <w:t>MelodieNet_Android_Client</w:t>
             </w:r>
+            <w:proofErr w:type="spellEnd"/>
           </w:p>
         </w:tc>
       </w:tr>
@@ -790,9 +840,8 @@
             <w:tcW w:w="2403" w:type="dxa"/>
           </w:tcPr>
           <w:p>
-            <w:r>
-              <w:t>Pas de verbe</w:t>
-            </w:r>
+            <w:bookmarkStart w:id="0" w:name="_GoBack"/>
+            <w:bookmarkEnd w:id="0"/>
           </w:p>
         </w:tc>
         <w:tc>
@@ -800,9 +849,11 @@
             <w:tcW w:w="4254" w:type="dxa"/>
           </w:tcPr>
           <w:p>
+            <w:proofErr w:type="spellStart"/>
             <w:r>
               <w:t>ActiviteConnexion</w:t>
             </w:r>
+            <w:proofErr w:type="spellEnd"/>
           </w:p>
         </w:tc>
       </w:tr>
@@ -847,9 +898,11 @@
             <w:tcW w:w="4254" w:type="dxa"/>
           </w:tcPr>
           <w:p>
+            <w:proofErr w:type="spellStart"/>
             <w:r>
               <w:t>checkLogin</w:t>
             </w:r>
+            <w:proofErr w:type="spellEnd"/>
           </w:p>
         </w:tc>
       </w:tr>
@@ -880,7 +933,15 @@
           </w:tcPr>
           <w:p>
             <w:r>
-              <w:t>Commence par « get »</w:t>
+              <w:t>Commence par « </w:t>
+            </w:r>
+            <w:proofErr w:type="spellStart"/>
+            <w:r>
+              <w:t>get</w:t>
+            </w:r>
+            <w:proofErr w:type="spellEnd"/>
+            <w:r>
+              <w:t> »</w:t>
             </w:r>
           </w:p>
         </w:tc>
@@ -889,9 +950,11 @@
             <w:tcW w:w="4254" w:type="dxa"/>
           </w:tcPr>
           <w:p>
+            <w:proofErr w:type="spellStart"/>
             <w:r>
               <w:t>getName</w:t>
             </w:r>
+            <w:proofErr w:type="spellEnd"/>
           </w:p>
         </w:tc>
       </w:tr>
@@ -931,9 +994,11 @@
             <w:tcW w:w="4254" w:type="dxa"/>
           </w:tcPr>
           <w:p>
+            <w:proofErr w:type="spellStart"/>
             <w:r>
               <w:t>setName</w:t>
             </w:r>
+            <w:proofErr w:type="spellEnd"/>
           </w:p>
         </w:tc>
       </w:tr>
@@ -973,9 +1038,11 @@
             <w:tcW w:w="4254" w:type="dxa"/>
           </w:tcPr>
           <w:p>
+            <w:proofErr w:type="spellStart"/>
             <w:r>
               <w:t>NomDuParamètre</w:t>
             </w:r>
+            <w:proofErr w:type="spellEnd"/>
           </w:p>
         </w:tc>
       </w:tr>
@@ -1011,9 +1078,11 @@
             <w:tcW w:w="4254" w:type="dxa"/>
           </w:tcPr>
           <w:p>
+            <w:proofErr w:type="spellStart"/>
             <w:r>
               <w:t>maVariable</w:t>
             </w:r>
+            <w:proofErr w:type="spellEnd"/>
           </w:p>
         </w:tc>
       </w:tr>
@@ -1049,9 +1118,11 @@
             <w:tcW w:w="4254" w:type="dxa"/>
           </w:tcPr>
           <w:p>
+            <w:proofErr w:type="spellStart"/>
             <w:r>
               <w:t>monAttribut</w:t>
             </w:r>
+            <w:proofErr w:type="spellEnd"/>
           </w:p>
         </w:tc>
       </w:tr>
@@ -1100,8 +1171,13 @@
           </w:tcPr>
           <w:p>
             <w:r>
-              <w:t>Valeurs enum</w:t>
-            </w:r>
+              <w:t xml:space="preserve">Valeurs </w:t>
+            </w:r>
+            <w:proofErr w:type="spellStart"/>
+            <w:r>
+              <w:t>enum</w:t>
+            </w:r>
+            <w:proofErr w:type="spellEnd"/>
           </w:p>
         </w:tc>
         <w:tc>
@@ -1128,8 +1204,6 @@
             <w:r>
               <w:t>EnumValeur1</w:t>
             </w:r>
-            <w:bookmarkStart w:id="0" w:name="_GoBack"/>
-            <w:bookmarkEnd w:id="0"/>
           </w:p>
         </w:tc>
       </w:tr>
@@ -1140,8 +1214,13 @@
           </w:tcPr>
           <w:p>
             <w:r>
-              <w:t>Type enum</w:t>
-            </w:r>
+              <w:t xml:space="preserve">Type </w:t>
+            </w:r>
+            <w:proofErr w:type="spellStart"/>
+            <w:r>
+              <w:t>enum</w:t>
+            </w:r>
+            <w:proofErr w:type="spellEnd"/>
           </w:p>
         </w:tc>
         <w:tc>
@@ -1245,9 +1324,11 @@
             <w:tcW w:w="4254" w:type="dxa"/>
           </w:tcPr>
           <w:p>
+            <w:proofErr w:type="spellStart"/>
             <w:r>
               <w:t>ActiviteConnexion.class</w:t>
             </w:r>
+            <w:proofErr w:type="spellEnd"/>
           </w:p>
         </w:tc>
       </w:tr>

</xml_diff>